<commit_message>
Updated HOT 4 rubric
</commit_message>
<xml_diff>
--- a/HOT4-SalesOrdersPlus.docx
+++ b/HOT4-SalesOrdersPlus.docx
@@ -15,7 +15,13 @@
         <w:rPr>
           <w:b/>
         </w:rPr>
-        <w:t>55%</w:t>
+        <w:t>90</w:t>
+      </w:r>
+      <w:r>
+        <w:rPr>
+          <w:b/>
+        </w:rPr>
+        <w:t>%</w:t>
       </w:r>
     </w:p>
     <w:p>
@@ -140,31 +146,16 @@
         <w:rPr>
           <w:color w:val="000000"/>
         </w:rPr>
-        <w:t xml:space="preserve">Include FirstName, </w:t>
-      </w:r>
-      <w:proofErr w:type="spellStart"/>
-      <w:r>
-        <w:rPr>
+        <w:t>Include FirstName, LastName and Email properties for User accounts</w:t>
+      </w:r>
+      <w:r>
+        <w:t xml:space="preserve"> - </w:t>
+      </w:r>
+      <w:r>
+        <w:rPr>
+          <w:b/>
           <w:color w:val="000000"/>
         </w:rPr>
-        <w:t>LastName</w:t>
-      </w:r>
-      <w:proofErr w:type="spellEnd"/>
-      <w:r>
-        <w:rPr>
-          <w:color w:val="000000"/>
-        </w:rPr>
-        <w:t xml:space="preserve"> and Email properties for User accounts</w:t>
-      </w:r>
-      <w:r>
-        <w:t xml:space="preserve"> - </w:t>
-      </w:r>
-      <w:proofErr w:type="gramStart"/>
-      <w:r>
-        <w:rPr>
-          <w:b/>
-          <w:color w:val="000000"/>
-        </w:rPr>
         <w:t>10</w:t>
       </w:r>
       <w:r>
@@ -173,7 +164,6 @@
         </w:rPr>
         <w:t>pts</w:t>
       </w:r>
-      <w:proofErr w:type="gramEnd"/>
     </w:p>
     <w:p>
       <w:pPr>
@@ -241,16 +231,8 @@
         <w:rPr>
           <w:b/>
         </w:rPr>
-        <w:t xml:space="preserve">- </w:t>
-      </w:r>
-      <w:proofErr w:type="gramStart"/>
-      <w:r>
-        <w:rPr>
-          <w:b/>
-        </w:rPr>
-        <w:t>5pts</w:t>
-      </w:r>
-      <w:proofErr w:type="gramEnd"/>
+        <w:t>- 5pts</w:t>
+      </w:r>
     </w:p>
     <w:p>
       <w:pPr>
@@ -282,26 +264,14 @@
         <w:t xml:space="preserve"> registration, the user should be logged into their account </w:t>
       </w:r>
       <w:r>
-        <w:t xml:space="preserve">with their username showing in the </w:t>
-      </w:r>
-      <w:proofErr w:type="gramStart"/>
-      <w:r>
-        <w:t>navbar.</w:t>
+        <w:t>with their username showing in the navbar.</w:t>
       </w:r>
       <w:r>
         <w:rPr>
           <w:b/>
           <w:color w:val="000000"/>
         </w:rPr>
-        <w:t>-</w:t>
-      </w:r>
-      <w:proofErr w:type="gramEnd"/>
-      <w:r>
-        <w:rPr>
-          <w:b/>
-          <w:color w:val="000000"/>
-        </w:rPr>
-        <w:t>5pts</w:t>
+        <w:t>-5pts</w:t>
       </w:r>
     </w:p>
     <w:p>
@@ -328,21 +298,7 @@
         <w:rPr>
           <w:color w:val="000000"/>
         </w:rPr>
-        <w:t xml:space="preserve">A non-logged in user should be able to view the </w:t>
-      </w:r>
-      <w:proofErr w:type="spellStart"/>
-      <w:r>
-        <w:rPr>
-          <w:color w:val="000000"/>
-        </w:rPr>
-        <w:t>SalesOrder</w:t>
-      </w:r>
-      <w:proofErr w:type="spellEnd"/>
-      <w:r>
-        <w:rPr>
-          <w:color w:val="000000"/>
-        </w:rPr>
-        <w:t xml:space="preserve"> data, but if s/he tries to click any Add to Cart button, they should be redirected to the Login page.</w:t>
+        <w:t>A non-logged in user should be able to view the SalesOrder data, but if s/he tries to click any Add to Cart button, they should be redirected to the Login page.</w:t>
       </w:r>
       <w:r>
         <w:rPr>
@@ -380,14 +336,12 @@
       <w:r>
         <w:t xml:space="preserve">Add a “shortcut link” to the register page, which says something like “Already registered? Click here to Login”. And on the Login page, add a “shortcut link” which says something like “Need to register? Click here.” - </w:t>
       </w:r>
-      <w:proofErr w:type="gramStart"/>
       <w:r>
         <w:rPr>
           <w:b/>
         </w:rPr>
         <w:t>5pts</w:t>
       </w:r>
-      <w:proofErr w:type="gramEnd"/>
     </w:p>
     <w:p>
       <w:pPr>
@@ -423,15 +377,7 @@
         <w:jc w:val="both"/>
       </w:pPr>
       <w:r>
-        <w:t xml:space="preserve">Seed an Admin role and Admin account into the application through the </w:t>
-      </w:r>
-      <w:proofErr w:type="spellStart"/>
-      <w:r>
-        <w:t>Program.cs</w:t>
-      </w:r>
-      <w:proofErr w:type="spellEnd"/>
-      <w:r>
-        <w:t xml:space="preserve"> file. </w:t>
+        <w:t xml:space="preserve">Seed an Admin role and Admin account into the application through the Program.cs file. </w:t>
       </w:r>
       <w:r>
         <w:rPr>
@@ -502,15 +448,7 @@
         </w:rPr>
       </w:pPr>
       <w:r>
-        <w:t xml:space="preserve">Only allow Admin role accounts access to the </w:t>
-      </w:r>
-      <w:proofErr w:type="gramStart"/>
-      <w:r>
-        <w:t>Admin</w:t>
-      </w:r>
-      <w:proofErr w:type="gramEnd"/>
-      <w:r>
-        <w:t xml:space="preserve"> area controller(s) </w:t>
+        <w:t xml:space="preserve">Only allow Admin role accounts access to the Admin area controller(s) </w:t>
       </w:r>
       <w:r>
         <w:rPr>
@@ -534,15 +472,7 @@
         </w:rPr>
       </w:pPr>
       <w:r>
-        <w:t xml:space="preserve">Only display the </w:t>
-      </w:r>
-      <w:proofErr w:type="gramStart"/>
-      <w:r>
-        <w:t>Admin</w:t>
-      </w:r>
-      <w:proofErr w:type="gramEnd"/>
-      <w:r>
-        <w:t xml:space="preserve"> link in the Nav Bar for users who have an Admin role </w:t>
+        <w:t xml:space="preserve">Only display the Admin link in the Nav Bar for users who have an Admin role </w:t>
       </w:r>
       <w:r>
         <w:rPr>
@@ -587,21 +517,7 @@
         <w:rPr>
           <w:color w:val="000000"/>
         </w:rPr>
-        <w:t xml:space="preserve">Create a User Manager page under the </w:t>
-      </w:r>
-      <w:proofErr w:type="gramStart"/>
-      <w:r>
-        <w:rPr>
-          <w:color w:val="000000"/>
-        </w:rPr>
-        <w:t>Admin</w:t>
-      </w:r>
-      <w:proofErr w:type="gramEnd"/>
-      <w:r>
-        <w:rPr>
-          <w:color w:val="000000"/>
-        </w:rPr>
-        <w:t xml:space="preserve"> area that allows the following: </w:t>
+        <w:t xml:space="preserve">Create a User Manager page under the Admin area that allows the following: </w:t>
       </w:r>
     </w:p>
     <w:p>
@@ -671,7 +587,6 @@
         </w:rPr>
         <w:t>-</w:t>
       </w:r>
-      <w:proofErr w:type="gramStart"/>
       <w:r>
         <w:rPr>
           <w:b/>
@@ -679,7 +594,6 @@
         </w:rPr>
         <w:t>5pts</w:t>
       </w:r>
-      <w:proofErr w:type="gramEnd"/>
     </w:p>
     <w:p>
       <w:pPr>
@@ -705,21 +619,7 @@
         <w:rPr>
           <w:color w:val="000000"/>
         </w:rPr>
-        <w:t xml:space="preserve">Add a user to the </w:t>
-      </w:r>
-      <w:proofErr w:type="gramStart"/>
-      <w:r>
-        <w:rPr>
-          <w:color w:val="000000"/>
-        </w:rPr>
-        <w:t>Admin</w:t>
-      </w:r>
-      <w:proofErr w:type="gramEnd"/>
-      <w:r>
-        <w:rPr>
-          <w:color w:val="000000"/>
-        </w:rPr>
-        <w:t xml:space="preserve"> role </w:t>
+        <w:t xml:space="preserve">Add a user to the Admin role </w:t>
       </w:r>
       <w:r>
         <w:rPr>
@@ -760,21 +660,7 @@
         <w:rPr>
           <w:color w:val="000000"/>
         </w:rPr>
-        <w:t xml:space="preserve">Remove a user from the </w:t>
-      </w:r>
-      <w:proofErr w:type="gramStart"/>
-      <w:r>
-        <w:rPr>
-          <w:color w:val="000000"/>
-        </w:rPr>
-        <w:t>Admin</w:t>
-      </w:r>
-      <w:proofErr w:type="gramEnd"/>
-      <w:r>
-        <w:rPr>
-          <w:color w:val="000000"/>
-        </w:rPr>
-        <w:t xml:space="preserve"> role </w:t>
+        <w:t xml:space="preserve">Remove a user from the Admin role </w:t>
       </w:r>
       <w:r>
         <w:rPr>

</xml_diff>